<commit_message>
Update on Unit 3 & 4
</commit_message>
<xml_diff>
--- a/MLOps-2024.docx
+++ b/MLOps-2024.docx
@@ -1,6 +1,6 @@
 
 <file path=word/document.xml><?xml version="1.0" encoding="utf-8"?>
-<w:document xmlns:wpc="http://schemas.microsoft.com/office/word/2010/wordprocessingCanvas" xmlns:cx="http://schemas.microsoft.com/office/drawing/2014/chartex" xmlns:cx1="http://schemas.microsoft.com/office/drawing/2015/9/8/chartex" xmlns:cx2="http://schemas.microsoft.com/office/drawing/2015/10/21/chartex" xmlns:cx3="http://schemas.microsoft.com/office/drawing/2016/5/9/chartex" xmlns:cx4="http://schemas.microsoft.com/office/drawing/2016/5/10/chartex" xmlns:cx5="http://schemas.microsoft.com/office/drawing/2016/5/11/chartex" xmlns:cx6="http://schemas.microsoft.com/office/drawing/2016/5/12/chartex" xmlns:cx7="http://schemas.microsoft.com/office/drawing/2016/5/13/chartex" xmlns:cx8="http://schemas.microsoft.com/office/drawing/2016/5/14/chartex" xmlns:mc="http://schemas.openxmlformats.org/markup-compatibility/2006" xmlns:aink="http://schemas.microsoft.com/office/drawing/2016/ink" xmlns:am3d="http://schemas.microsoft.com/office/drawing/2017/model3d" xmlns:o="urn:schemas-microsoft-com:office:office" xmlns:oel="http://schemas.microsoft.com/office/2019/extlst" xmlns:r="http://schemas.openxmlformats.org/officeDocument/2006/relationships" xmlns:m="http://schemas.openxmlformats.org/officeDocument/2006/math" xmlns:v="urn:schemas-microsoft-com:vml" xmlns:wp14="http://schemas.microsoft.com/office/word/2010/wordprocessingDrawing" xmlns:wp="http://schemas.openxmlformats.org/drawingml/2006/wordprocessingDrawing" xmlns:w10="urn:schemas-microsoft-com:office:word" xmlns:w="http://schemas.openxmlformats.org/wordprocessingml/2006/main" xmlns:w14="http://schemas.microsoft.com/office/word/2010/wordml" xmlns:w15="http://schemas.microsoft.com/office/word/2012/wordml" xmlns:w16cex="http://schemas.microsoft.com/office/word/2018/wordml/cex" xmlns:w16cid="http://schemas.microsoft.com/office/word/2016/wordml/cid" xmlns:w16="http://schemas.microsoft.com/office/word/2018/wordml" xmlns:w16sdtdh="http://schemas.microsoft.com/office/word/2020/wordml/sdtdatahash" xmlns:w16se="http://schemas.microsoft.com/office/word/2015/wordml/symex" xmlns:wpg="http://schemas.microsoft.com/office/word/2010/wordprocessingGroup" xmlns:wpi="http://schemas.microsoft.com/office/word/2010/wordprocessingInk" xmlns:wne="http://schemas.microsoft.com/office/word/2006/wordml" xmlns:wps="http://schemas.microsoft.com/office/word/2010/wordprocessingShape" mc:Ignorable="w14 w15 w16se w16cid w16 w16cex w16sdtdh wp14">
+<w:document xmlns:wpc="http://schemas.microsoft.com/office/word/2010/wordprocessingCanvas" xmlns:cx="http://schemas.microsoft.com/office/drawing/2014/chartex" xmlns:mc="http://schemas.openxmlformats.org/markup-compatibility/2006" xmlns:o="urn:schemas-microsoft-com:office:office" xmlns:r="http://schemas.openxmlformats.org/officeDocument/2006/relationships" xmlns:m="http://schemas.openxmlformats.org/officeDocument/2006/math" xmlns:v="urn:schemas-microsoft-com:vml" xmlns:wp14="http://schemas.microsoft.com/office/word/2010/wordprocessingDrawing" xmlns:wp="http://schemas.openxmlformats.org/drawingml/2006/wordprocessingDrawing" xmlns:w10="urn:schemas-microsoft-com:office:word" xmlns:w="http://schemas.openxmlformats.org/wordprocessingml/2006/main" xmlns:w14="http://schemas.microsoft.com/office/word/2010/wordml" xmlns:w15="http://schemas.microsoft.com/office/word/2012/wordml" xmlns:w16se="http://schemas.microsoft.com/office/word/2015/wordml/symex" xmlns:wpg="http://schemas.microsoft.com/office/word/2010/wordprocessingGroup" xmlns:wpi="http://schemas.microsoft.com/office/word/2010/wordprocessingInk" xmlns:wne="http://schemas.microsoft.com/office/word/2006/wordml" xmlns:wps="http://schemas.microsoft.com/office/word/2010/wordprocessingShape" mc:Ignorable="w14 w15 w16se wp14">
   <w:body>
     <w:p>
       <w:pPr>
@@ -67,6 +67,7 @@
                 </w:p>
               </w:txbxContent>
             </v:textbox>
+            <w10:wrap type="none"/>
             <w10:anchorlock/>
           </v:shape>
         </w:pict>
@@ -972,25 +973,7 @@
                 <w:sz w:val="24"/>
                 <w:szCs w:val="24"/>
               </w:rPr>
-              <w:t xml:space="preserve"> Experiment tracking, Model training, </w:t>
-            </w:r>
-            <w:proofErr w:type="gramStart"/>
-            <w:r>
-              <w:rPr>
-                <w:rFonts w:ascii="Times New Roman" w:hAnsi="Times New Roman" w:cs="Times New Roman"/>
-                <w:sz w:val="24"/>
-                <w:szCs w:val="24"/>
-              </w:rPr>
-              <w:t>test</w:t>
-            </w:r>
-            <w:proofErr w:type="gramEnd"/>
-            <w:r>
-              <w:rPr>
-                <w:rFonts w:ascii="Times New Roman" w:hAnsi="Times New Roman" w:cs="Times New Roman"/>
-                <w:sz w:val="24"/>
-                <w:szCs w:val="24"/>
-              </w:rPr>
-              <w:t xml:space="preserve"> and service strategies</w:t>
+              <w:t xml:space="preserve"> Experiment tracking, Model training, test and service strategies</w:t>
             </w:r>
           </w:p>
         </w:tc>
@@ -1502,6 +1485,7 @@
               </w:rPr>
               <w:t xml:space="preserve"> </w:t>
             </w:r>
+            <w:proofErr w:type="gramStart"/>
             <w:r>
               <w:rPr>
                 <w:rFonts w:ascii="Times New Roman" w:hAnsi="Times New Roman" w:cs="Times New Roman"/>
@@ -1511,8 +1495,9 @@
                 <w:sz w:val="24"/>
                 <w:szCs w:val="24"/>
               </w:rPr>
-              <w:t>Create a Production ready Binary Classification</w:t>
-            </w:r>
+              <w:t>Create</w:t>
+            </w:r>
+            <w:proofErr w:type="gramEnd"/>
             <w:r>
               <w:rPr>
                 <w:rFonts w:ascii="Times New Roman" w:hAnsi="Times New Roman" w:cs="Times New Roman"/>
@@ -1522,7 +1507,7 @@
                 <w:sz w:val="24"/>
                 <w:szCs w:val="24"/>
               </w:rPr>
-              <w:t xml:space="preserve"> application</w:t>
+              <w:t xml:space="preserve"> a Production ready Binary Classification</w:t>
             </w:r>
             <w:r>
               <w:rPr>
@@ -1533,7 +1518,7 @@
                 <w:sz w:val="24"/>
                 <w:szCs w:val="24"/>
               </w:rPr>
-              <w:t>, Model packaging with FLASK</w:t>
+              <w:t xml:space="preserve"> application</w:t>
             </w:r>
             <w:r>
               <w:rPr>
@@ -1544,9 +1529,8 @@
                 <w:sz w:val="24"/>
                 <w:szCs w:val="24"/>
               </w:rPr>
-              <w:t xml:space="preserve">, </w:t>
-            </w:r>
-            <w:proofErr w:type="spellStart"/>
+              <w:t>, Model packaging with FLASK</w:t>
+            </w:r>
             <w:r>
               <w:rPr>
                 <w:rFonts w:ascii="Times New Roman" w:hAnsi="Times New Roman" w:cs="Times New Roman"/>
@@ -1556,9 +1540,9 @@
                 <w:sz w:val="24"/>
                 <w:szCs w:val="24"/>
               </w:rPr>
-              <w:t>Streamlit</w:t>
-            </w:r>
-            <w:proofErr w:type="spellEnd"/>
+              <w:t xml:space="preserve">, </w:t>
+            </w:r>
+            <w:proofErr w:type="spellStart"/>
             <w:r>
               <w:rPr>
                 <w:rFonts w:ascii="Times New Roman" w:hAnsi="Times New Roman" w:cs="Times New Roman"/>
@@ -1568,9 +1552,9 @@
                 <w:sz w:val="24"/>
                 <w:szCs w:val="24"/>
               </w:rPr>
-              <w:t>, .</w:t>
-            </w:r>
-            <w:proofErr w:type="gramStart"/>
+              <w:t>Streamlit</w:t>
+            </w:r>
+            <w:proofErr w:type="spellEnd"/>
             <w:r>
               <w:rPr>
                 <w:rFonts w:ascii="Times New Roman" w:hAnsi="Times New Roman" w:cs="Times New Roman"/>
@@ -1580,19 +1564,7 @@
                 <w:sz w:val="24"/>
                 <w:szCs w:val="24"/>
               </w:rPr>
-              <w:t>exe</w:t>
-            </w:r>
-            <w:proofErr w:type="gramEnd"/>
-            <w:r>
-              <w:rPr>
-                <w:rFonts w:ascii="Times New Roman" w:hAnsi="Times New Roman" w:cs="Times New Roman"/>
-                <w:b/>
-                <w:bCs/>
-                <w:color w:val="0070C0"/>
-                <w:sz w:val="24"/>
-                <w:szCs w:val="24"/>
-              </w:rPr>
-              <w:t xml:space="preserve"> </w:t>
+              <w:t xml:space="preserve">, .exe </w:t>
             </w:r>
           </w:p>
           <w:p>
@@ -1997,6 +1969,47 @@
               </w:rPr>
               <w:t>Establishing Deployment strategies</w:t>
             </w:r>
+            <w:r>
+              <w:rPr>
+                <w:rFonts w:ascii="Times New Roman" w:hAnsi="Times New Roman" w:cs="Times New Roman"/>
+                <w:sz w:val="24"/>
+                <w:szCs w:val="24"/>
+              </w:rPr>
+              <w:t>,</w:t>
+            </w:r>
+            <w:r>
+              <w:rPr>
+                <w:rFonts w:ascii="Times New Roman" w:hAnsi="Times New Roman" w:cs="Times New Roman"/>
+                <w:b/>
+                <w:bCs/>
+                <w:color w:val="0070C0"/>
+                <w:sz w:val="24"/>
+                <w:szCs w:val="24"/>
+              </w:rPr>
+              <w:t xml:space="preserve"> </w:t>
+            </w:r>
+            <w:r>
+              <w:rPr>
+                <w:rFonts w:ascii="Times New Roman" w:hAnsi="Times New Roman" w:cs="Times New Roman"/>
+                <w:b/>
+                <w:bCs/>
+                <w:color w:val="0070C0"/>
+                <w:sz w:val="24"/>
+                <w:szCs w:val="24"/>
+              </w:rPr>
+              <w:t>Deployment to pr</w:t>
+            </w:r>
+            <w:r>
+              <w:rPr>
+                <w:rFonts w:ascii="Times New Roman" w:hAnsi="Times New Roman" w:cs="Times New Roman"/>
+                <w:b/>
+                <w:bCs/>
+                <w:color w:val="0070C0"/>
+                <w:sz w:val="24"/>
+                <w:szCs w:val="24"/>
+              </w:rPr>
+              <w:t>oduction</w:t>
+            </w:r>
           </w:p>
         </w:tc>
         <w:tc>
@@ -2110,37 +2123,39 @@
             <w:r>
               <w:rPr>
                 <w:rFonts w:ascii="Times New Roman" w:hAnsi="Times New Roman" w:cs="Times New Roman"/>
+                <w:sz w:val="24"/>
+                <w:szCs w:val="24"/>
+              </w:rPr>
+              <w:t xml:space="preserve"> </w:t>
+            </w:r>
+            <w:r>
+              <w:rPr>
+                <w:rFonts w:ascii="Times New Roman" w:hAnsi="Times New Roman" w:cs="Times New Roman"/>
+                <w:sz w:val="24"/>
+                <w:szCs w:val="24"/>
+              </w:rPr>
+              <w:t>Explain ability</w:t>
+            </w:r>
+            <w:bookmarkStart w:id="0" w:name="_GoBack"/>
+            <w:bookmarkEnd w:id="0"/>
+            <w:r>
+              <w:rPr>
+                <w:rFonts w:ascii="Times New Roman" w:hAnsi="Times New Roman" w:cs="Times New Roman"/>
+                <w:sz w:val="24"/>
+                <w:szCs w:val="24"/>
+              </w:rPr>
+              <w:t xml:space="preserve"> - SHAP and LIME, </w:t>
+            </w:r>
+            <w:r>
+              <w:rPr>
+                <w:rFonts w:ascii="Times New Roman" w:hAnsi="Times New Roman" w:cs="Times New Roman"/>
                 <w:b/>
                 <w:bCs/>
                 <w:color w:val="0070C0"/>
                 <w:sz w:val="24"/>
                 <w:szCs w:val="24"/>
               </w:rPr>
-              <w:t>Deployment to production, Building ML artifacts,</w:t>
-            </w:r>
-            <w:r>
-              <w:rPr>
-                <w:rFonts w:ascii="Times New Roman" w:hAnsi="Times New Roman" w:cs="Times New Roman"/>
-                <w:sz w:val="24"/>
-                <w:szCs w:val="24"/>
-              </w:rPr>
-              <w:t xml:space="preserve"> </w:t>
-            </w:r>
-            <w:r>
-              <w:rPr>
-                <w:rFonts w:ascii="Times New Roman" w:hAnsi="Times New Roman" w:cs="Times New Roman"/>
-                <w:sz w:val="24"/>
-                <w:szCs w:val="24"/>
-              </w:rPr>
-              <w:t>Introduction to Docker and Kubernetes</w:t>
-            </w:r>
-            <w:r>
-              <w:rPr>
-                <w:rFonts w:ascii="Times New Roman" w:hAnsi="Times New Roman" w:cs="Times New Roman"/>
-                <w:sz w:val="24"/>
-                <w:szCs w:val="24"/>
-              </w:rPr>
-              <w:t xml:space="preserve">, </w:t>
+              <w:t>Containerization and Orchestration</w:t>
             </w:r>
             <w:r>
               <w:rPr>
@@ -2151,7 +2166,31 @@
                 <w:sz w:val="24"/>
                 <w:szCs w:val="24"/>
               </w:rPr>
-              <w:t>Containerization and Orchestration</w:t>
+              <w:t>,</w:t>
+            </w:r>
+            <w:r>
+              <w:rPr>
+                <w:rFonts w:ascii="Times New Roman" w:hAnsi="Times New Roman" w:cs="Times New Roman"/>
+                <w:sz w:val="24"/>
+                <w:szCs w:val="24"/>
+              </w:rPr>
+              <w:t xml:space="preserve"> </w:t>
+            </w:r>
+            <w:r>
+              <w:rPr>
+                <w:rFonts w:ascii="Times New Roman" w:hAnsi="Times New Roman" w:cs="Times New Roman"/>
+                <w:sz w:val="24"/>
+                <w:szCs w:val="24"/>
+              </w:rPr>
+              <w:t>Introduction to Docker and Kubernetes</w:t>
+            </w:r>
+            <w:r>
+              <w:rPr>
+                <w:rFonts w:ascii="Times New Roman" w:hAnsi="Times New Roman" w:cs="Times New Roman"/>
+                <w:sz w:val="24"/>
+                <w:szCs w:val="24"/>
+              </w:rPr>
+              <w:t>,</w:t>
             </w:r>
           </w:p>
         </w:tc>
@@ -2365,7 +2404,6 @@
           <w:szCs w:val="24"/>
         </w:rPr>
       </w:pPr>
-      <w:proofErr w:type="gramStart"/>
       <w:r>
         <w:rPr>
           <w:rFonts w:ascii="Times New Roman" w:hAnsi="Times New Roman" w:cs="Times New Roman"/>
@@ -2392,17 +2430,7 @@
           <w:sz w:val="24"/>
           <w:szCs w:val="24"/>
         </w:rPr>
-        <w:t>Book</w:t>
-      </w:r>
-      <w:proofErr w:type="gramEnd"/>
-      <w:r>
-        <w:rPr>
-          <w:rFonts w:ascii="Times New Roman" w:hAnsi="Times New Roman" w:cs="Times New Roman"/>
-          <w:b/>
-          <w:sz w:val="24"/>
-          <w:szCs w:val="24"/>
-        </w:rPr>
-        <w:t>(s):</w:t>
+        <w:t>Book(s):</w:t>
       </w:r>
     </w:p>
     <w:p>
@@ -2498,7 +2526,7 @@
 </file>
 
 <file path=word/numbering.xml><?xml version="1.0" encoding="utf-8"?>
-<w:numbering xmlns:wpc="http://schemas.microsoft.com/office/word/2010/wordprocessingCanvas" xmlns:cx="http://schemas.microsoft.com/office/drawing/2014/chartex" xmlns:cx1="http://schemas.microsoft.com/office/drawing/2015/9/8/chartex" xmlns:cx2="http://schemas.microsoft.com/office/drawing/2015/10/21/chartex" xmlns:cx3="http://schemas.microsoft.com/office/drawing/2016/5/9/chartex" xmlns:cx4="http://schemas.microsoft.com/office/drawing/2016/5/10/chartex" xmlns:cx5="http://schemas.microsoft.com/office/drawing/2016/5/11/chartex" xmlns:cx6="http://schemas.microsoft.com/office/drawing/2016/5/12/chartex" xmlns:cx7="http://schemas.microsoft.com/office/drawing/2016/5/13/chartex" xmlns:cx8="http://schemas.microsoft.com/office/drawing/2016/5/14/chartex" xmlns:mc="http://schemas.openxmlformats.org/markup-compatibility/2006" xmlns:aink="http://schemas.microsoft.com/office/drawing/2016/ink" xmlns:am3d="http://schemas.microsoft.com/office/drawing/2017/model3d" xmlns:o="urn:schemas-microsoft-com:office:office" xmlns:oel="http://schemas.microsoft.com/office/2019/extlst" xmlns:r="http://schemas.openxmlformats.org/officeDocument/2006/relationships" xmlns:m="http://schemas.openxmlformats.org/officeDocument/2006/math" xmlns:v="urn:schemas-microsoft-com:vml" xmlns:wp14="http://schemas.microsoft.com/office/word/2010/wordprocessingDrawing" xmlns:wp="http://schemas.openxmlformats.org/drawingml/2006/wordprocessingDrawing" xmlns:w10="urn:schemas-microsoft-com:office:word" xmlns:w="http://schemas.openxmlformats.org/wordprocessingml/2006/main" xmlns:w14="http://schemas.microsoft.com/office/word/2010/wordml" xmlns:w15="http://schemas.microsoft.com/office/word/2012/wordml" xmlns:w16cex="http://schemas.microsoft.com/office/word/2018/wordml/cex" xmlns:w16cid="http://schemas.microsoft.com/office/word/2016/wordml/cid" xmlns:w16="http://schemas.microsoft.com/office/word/2018/wordml" xmlns:w16sdtdh="http://schemas.microsoft.com/office/word/2020/wordml/sdtdatahash" xmlns:w16se="http://schemas.microsoft.com/office/word/2015/wordml/symex" xmlns:wpg="http://schemas.microsoft.com/office/word/2010/wordprocessingGroup" xmlns:wpi="http://schemas.microsoft.com/office/word/2010/wordprocessingInk" xmlns:wne="http://schemas.microsoft.com/office/word/2006/wordml" xmlns:wps="http://schemas.microsoft.com/office/word/2010/wordprocessingShape" mc:Ignorable="w14 w15 w16se w16cid w16 w16cex w16sdtdh wp14">
+<w:numbering xmlns:wpc="http://schemas.microsoft.com/office/word/2010/wordprocessingCanvas" xmlns:cx="http://schemas.microsoft.com/office/drawing/2014/chartex" xmlns:mc="http://schemas.openxmlformats.org/markup-compatibility/2006" xmlns:o="urn:schemas-microsoft-com:office:office" xmlns:r="http://schemas.openxmlformats.org/officeDocument/2006/relationships" xmlns:m="http://schemas.openxmlformats.org/officeDocument/2006/math" xmlns:v="urn:schemas-microsoft-com:vml" xmlns:wp14="http://schemas.microsoft.com/office/word/2010/wordprocessingDrawing" xmlns:wp="http://schemas.openxmlformats.org/drawingml/2006/wordprocessingDrawing" xmlns:w10="urn:schemas-microsoft-com:office:word" xmlns:w="http://schemas.openxmlformats.org/wordprocessingml/2006/main" xmlns:w14="http://schemas.microsoft.com/office/word/2010/wordml" xmlns:w15="http://schemas.microsoft.com/office/word/2012/wordml" xmlns:w16se="http://schemas.microsoft.com/office/word/2015/wordml/symex" xmlns:wpg="http://schemas.microsoft.com/office/word/2010/wordprocessingGroup" xmlns:wpi="http://schemas.microsoft.com/office/word/2010/wordprocessingInk" xmlns:wne="http://schemas.microsoft.com/office/word/2006/wordml" xmlns:wps="http://schemas.microsoft.com/office/word/2010/wordprocessingShape" mc:Ignorable="w14 w15 w16se wp14">
   <w:abstractNum w:abstractNumId="0" w15:restartNumberingAfterBreak="0">
     <w:nsid w:val="08392278"/>
     <w:multiLevelType w:val="hybridMultilevel"/>
@@ -2912,10 +2940,10 @@
       </w:pPr>
     </w:lvl>
   </w:abstractNum>
-  <w:num w:numId="1" w16cid:durableId="1995331383">
+  <w:num w:numId="1">
     <w:abstractNumId w:val="0"/>
   </w:num>
-  <w:num w:numId="2" w16cid:durableId="802698656">
+  <w:num w:numId="2">
     <w:abstractNumId w:val="3"/>
     <w:lvlOverride w:ilvl="0">
       <w:startOverride w:val="1"/>
@@ -2945,17 +2973,17 @@
       <w:startOverride w:val="1"/>
     </w:lvlOverride>
   </w:num>
-  <w:num w:numId="3" w16cid:durableId="503785090">
+  <w:num w:numId="3">
     <w:abstractNumId w:val="2"/>
   </w:num>
-  <w:num w:numId="4" w16cid:durableId="822550035">
+  <w:num w:numId="4">
     <w:abstractNumId w:val="1"/>
   </w:num>
 </w:numbering>
 </file>
 
 <file path=word/styles.xml><?xml version="1.0" encoding="utf-8"?>
-<w:styles xmlns:mc="http://schemas.openxmlformats.org/markup-compatibility/2006" xmlns:r="http://schemas.openxmlformats.org/officeDocument/2006/relationships" xmlns:w="http://schemas.openxmlformats.org/wordprocessingml/2006/main" xmlns:w14="http://schemas.microsoft.com/office/word/2010/wordml" xmlns:w15="http://schemas.microsoft.com/office/word/2012/wordml" xmlns:w16cex="http://schemas.microsoft.com/office/word/2018/wordml/cex" xmlns:w16cid="http://schemas.microsoft.com/office/word/2016/wordml/cid" xmlns:w16="http://schemas.microsoft.com/office/word/2018/wordml" xmlns:w16sdtdh="http://schemas.microsoft.com/office/word/2020/wordml/sdtdatahash" xmlns:w16se="http://schemas.microsoft.com/office/word/2015/wordml/symex" mc:Ignorable="w14 w15 w16se w16cid w16 w16cex w16sdtdh">
+<w:styles xmlns:mc="http://schemas.openxmlformats.org/markup-compatibility/2006" xmlns:r="http://schemas.openxmlformats.org/officeDocument/2006/relationships" xmlns:w="http://schemas.openxmlformats.org/wordprocessingml/2006/main" xmlns:w14="http://schemas.microsoft.com/office/word/2010/wordml" xmlns:w15="http://schemas.microsoft.com/office/word/2012/wordml" xmlns:w16se="http://schemas.microsoft.com/office/word/2015/wordml/symex" mc:Ignorable="w14 w15 w16se">
   <w:docDefaults>
     <w:rPrDefault>
       <w:rPr>
@@ -2971,7 +2999,7 @@
       </w:pPr>
     </w:pPrDefault>
   </w:docDefaults>
-  <w:latentStyles w:defLockedState="0" w:defUIPriority="99" w:defSemiHidden="0" w:defUnhideWhenUsed="0" w:defQFormat="0" w:count="376">
+  <w:latentStyles w:defLockedState="0" w:defUIPriority="99" w:defSemiHidden="0" w:defUnhideWhenUsed="0" w:defQFormat="0" w:count="371">
     <w:lsdException w:name="Normal" w:uiPriority="1" w:qFormat="1"/>
     <w:lsdException w:name="heading 1" w:uiPriority="1" w:qFormat="1"/>
     <w:lsdException w:name="heading 2" w:semiHidden="1" w:uiPriority="9" w:unhideWhenUsed="1" w:qFormat="1"/>
@@ -3343,11 +3371,6 @@
     <w:lsdException w:name="List Table 5 Dark Accent 6" w:uiPriority="50"/>
     <w:lsdException w:name="List Table 6 Colorful Accent 6" w:uiPriority="51"/>
     <w:lsdException w:name="List Table 7 Colorful Accent 6" w:uiPriority="52"/>
-    <w:lsdException w:name="Mention" w:semiHidden="1" w:unhideWhenUsed="1"/>
-    <w:lsdException w:name="Smart Hyperlink" w:semiHidden="1" w:unhideWhenUsed="1"/>
-    <w:lsdException w:name="Hashtag" w:semiHidden="1" w:unhideWhenUsed="1"/>
-    <w:lsdException w:name="Unresolved Mention" w:semiHidden="1" w:unhideWhenUsed="1"/>
-    <w:lsdException w:name="Smart Link" w:semiHidden="1" w:unhideWhenUsed="1"/>
   </w:latentStyles>
   <w:style w:type="paragraph" w:default="1" w:styleId="Normal">
     <w:name w:val="Normal"/>

</xml_diff>